<commit_message>
feat: add bought tickets screen
</commit_message>
<xml_diff>
--- a/Documents/Записка.docx
+++ b/Documents/Записка.docx
@@ -4,7 +4,8 @@
   <w:body>
     <w:p>
       <w:pPr>
-        <w:ind w:left="170" w:firstLine="709"/>
+        <w:spacing w:after="0" w:line="360" w:lineRule="auto"/>
+        <w:ind w:left="170" w:firstLine="567"/>
         <w:rPr>
           <w:rFonts w:ascii="Times New Roman" w:hAnsi="Times New Roman" w:cs="Times New Roman"/>
           <w:sz w:val="28"/>
@@ -30,7 +31,8 @@
     </w:p>
     <w:p>
       <w:pPr>
-        <w:ind w:left="170" w:firstLine="709"/>
+        <w:spacing w:after="0" w:line="360" w:lineRule="auto"/>
+        <w:ind w:left="170" w:firstLine="567"/>
         <w:rPr>
           <w:rFonts w:ascii="Times New Roman" w:hAnsi="Times New Roman" w:cs="Times New Roman"/>
           <w:sz w:val="28"/>
@@ -72,17 +74,19 @@
     </w:p>
     <w:p>
       <w:pPr>
-        <w:ind w:left="170" w:firstLine="709"/>
-        <w:rPr>
-          <w:rFonts w:ascii="Times New Roman" w:hAnsi="Times New Roman" w:cs="Times New Roman"/>
-          <w:sz w:val="28"/>
-          <w:szCs w:val="28"/>
-        </w:rPr>
-      </w:pPr>
-    </w:p>
-    <w:p>
-      <w:pPr>
-        <w:ind w:left="170" w:firstLine="709"/>
+        <w:spacing w:after="0" w:line="360" w:lineRule="auto"/>
+        <w:ind w:left="170" w:firstLine="567"/>
+        <w:rPr>
+          <w:rFonts w:ascii="Times New Roman" w:hAnsi="Times New Roman" w:cs="Times New Roman"/>
+          <w:sz w:val="28"/>
+          <w:szCs w:val="28"/>
+        </w:rPr>
+      </w:pPr>
+    </w:p>
+    <w:p>
+      <w:pPr>
+        <w:spacing w:after="0" w:line="360" w:lineRule="auto"/>
+        <w:ind w:left="170" w:firstLine="567"/>
         <w:rPr>
           <w:rFonts w:ascii="Times New Roman" w:hAnsi="Times New Roman" w:cs="Times New Roman"/>
           <w:sz w:val="28"/>
@@ -97,6 +101,8 @@
           <w:ilvl w:val="0"/>
           <w:numId w:val="11"/>
         </w:numPr>
+        <w:spacing w:before="0" w:line="360" w:lineRule="auto"/>
+        <w:ind w:firstLine="567"/>
         <w:jc w:val="center"/>
         <w:rPr>
           <w:rStyle w:val="a7"/>
@@ -119,17 +125,19 @@
     </w:p>
     <w:p>
       <w:pPr>
-        <w:ind w:left="170" w:firstLine="709"/>
-        <w:rPr>
-          <w:rFonts w:ascii="Times New Roman" w:hAnsi="Times New Roman" w:cs="Times New Roman"/>
-          <w:sz w:val="28"/>
-          <w:szCs w:val="28"/>
-        </w:rPr>
-      </w:pPr>
-    </w:p>
-    <w:p>
-      <w:pPr>
-        <w:ind w:firstLine="709"/>
+        <w:spacing w:after="0" w:line="360" w:lineRule="auto"/>
+        <w:ind w:left="170" w:firstLine="567"/>
+        <w:rPr>
+          <w:rFonts w:ascii="Times New Roman" w:hAnsi="Times New Roman" w:cs="Times New Roman"/>
+          <w:sz w:val="28"/>
+          <w:szCs w:val="28"/>
+        </w:rPr>
+      </w:pPr>
+    </w:p>
+    <w:p>
+      <w:pPr>
+        <w:spacing w:after="0" w:line="360" w:lineRule="auto"/>
+        <w:ind w:firstLine="567"/>
         <w:jc w:val="both"/>
         <w:rPr>
           <w:rFonts w:ascii="Times New Roman" w:hAnsi="Times New Roman" w:cs="Times New Roman"/>
@@ -148,7 +156,8 @@
     </w:p>
     <w:p>
       <w:pPr>
-        <w:ind w:left="170" w:firstLine="709"/>
+        <w:spacing w:after="0" w:line="360" w:lineRule="auto"/>
+        <w:ind w:left="170" w:firstLine="567"/>
         <w:jc w:val="both"/>
         <w:rPr>
           <w:rFonts w:ascii="Times New Roman" w:hAnsi="Times New Roman" w:cs="Times New Roman"/>
@@ -171,7 +180,8 @@
     </w:p>
     <w:p>
       <w:pPr>
-        <w:ind w:left="170" w:firstLine="709"/>
+        <w:spacing w:after="0" w:line="360" w:lineRule="auto"/>
+        <w:ind w:left="170" w:firstLine="567"/>
         <w:jc w:val="both"/>
         <w:rPr>
           <w:rFonts w:ascii="Times New Roman" w:hAnsi="Times New Roman" w:cs="Times New Roman"/>
@@ -222,7 +232,8 @@
     </w:p>
     <w:p>
       <w:pPr>
-        <w:ind w:left="170" w:firstLine="709"/>
+        <w:spacing w:after="0" w:line="360" w:lineRule="auto"/>
+        <w:ind w:left="170" w:firstLine="567"/>
         <w:jc w:val="both"/>
         <w:rPr>
           <w:rFonts w:ascii="Times New Roman" w:hAnsi="Times New Roman" w:cs="Times New Roman"/>
@@ -248,6 +259,8 @@
           <w:ilvl w:val="0"/>
           <w:numId w:val="1"/>
         </w:numPr>
+        <w:spacing w:after="0" w:line="360" w:lineRule="auto"/>
+        <w:ind w:firstLine="567"/>
         <w:jc w:val="both"/>
         <w:rPr>
           <w:rFonts w:ascii="Times New Roman" w:hAnsi="Times New Roman" w:cs="Times New Roman"/>
@@ -271,6 +284,8 @@
           <w:ilvl w:val="0"/>
           <w:numId w:val="1"/>
         </w:numPr>
+        <w:spacing w:after="0" w:line="360" w:lineRule="auto"/>
+        <w:ind w:firstLine="567"/>
         <w:jc w:val="both"/>
         <w:rPr>
           <w:rFonts w:ascii="Times New Roman" w:hAnsi="Times New Roman" w:cs="Times New Roman"/>
@@ -294,6 +309,8 @@
           <w:ilvl w:val="0"/>
           <w:numId w:val="1"/>
         </w:numPr>
+        <w:spacing w:after="0" w:line="360" w:lineRule="auto"/>
+        <w:ind w:firstLine="567"/>
         <w:jc w:val="both"/>
         <w:rPr>
           <w:rFonts w:ascii="Times New Roman" w:hAnsi="Times New Roman" w:cs="Times New Roman"/>
@@ -317,6 +334,8 @@
           <w:ilvl w:val="0"/>
           <w:numId w:val="1"/>
         </w:numPr>
+        <w:spacing w:after="0" w:line="360" w:lineRule="auto"/>
+        <w:ind w:firstLine="567"/>
         <w:jc w:val="both"/>
         <w:rPr>
           <w:rFonts w:ascii="Times New Roman" w:hAnsi="Times New Roman" w:cs="Times New Roman"/>
@@ -348,6 +367,8 @@
           <w:ilvl w:val="0"/>
           <w:numId w:val="1"/>
         </w:numPr>
+        <w:spacing w:after="0" w:line="360" w:lineRule="auto"/>
+        <w:ind w:firstLine="567"/>
         <w:jc w:val="both"/>
         <w:rPr>
           <w:rFonts w:ascii="Times New Roman" w:hAnsi="Times New Roman" w:cs="Times New Roman"/>
@@ -371,6 +392,8 @@
           <w:ilvl w:val="0"/>
           <w:numId w:val="1"/>
         </w:numPr>
+        <w:spacing w:after="0" w:line="360" w:lineRule="auto"/>
+        <w:ind w:firstLine="567"/>
         <w:jc w:val="both"/>
         <w:rPr>
           <w:rFonts w:ascii="Times New Roman" w:hAnsi="Times New Roman" w:cs="Times New Roman"/>
@@ -394,6 +417,8 @@
           <w:ilvl w:val="0"/>
           <w:numId w:val="1"/>
         </w:numPr>
+        <w:spacing w:after="0" w:line="360" w:lineRule="auto"/>
+        <w:ind w:firstLine="567"/>
         <w:jc w:val="both"/>
         <w:rPr>
           <w:rFonts w:ascii="Times New Roman" w:hAnsi="Times New Roman" w:cs="Times New Roman"/>
@@ -412,7 +437,8 @@
     </w:p>
     <w:p>
       <w:pPr>
-        <w:ind w:left="170" w:firstLine="709"/>
+        <w:spacing w:after="0" w:line="360" w:lineRule="auto"/>
+        <w:ind w:left="170" w:firstLine="567"/>
         <w:jc w:val="both"/>
         <w:rPr>
           <w:rFonts w:ascii="Times New Roman" w:hAnsi="Times New Roman" w:cs="Times New Roman"/>
@@ -438,19 +464,22 @@
           <w:ilvl w:val="0"/>
           <w:numId w:val="3"/>
         </w:numPr>
-        <w:jc w:val="both"/>
-        <w:rPr>
-          <w:rFonts w:ascii="Times New Roman" w:hAnsi="Times New Roman" w:cs="Times New Roman"/>
-          <w:sz w:val="28"/>
-          <w:szCs w:val="28"/>
-        </w:rPr>
-      </w:pPr>
-      <w:r>
-        <w:rPr>
-          <w:rFonts w:ascii="Times New Roman" w:hAnsi="Times New Roman" w:cs="Times New Roman"/>
-          <w:sz w:val="28"/>
-          <w:szCs w:val="28"/>
-        </w:rPr>
+        <w:spacing w:after="0" w:line="360" w:lineRule="auto"/>
+        <w:ind w:firstLine="567"/>
+        <w:jc w:val="both"/>
+        <w:rPr>
+          <w:rFonts w:ascii="Times New Roman" w:hAnsi="Times New Roman" w:cs="Times New Roman"/>
+          <w:sz w:val="28"/>
+          <w:szCs w:val="28"/>
+        </w:rPr>
+      </w:pPr>
+      <w:r>
+        <w:rPr>
+          <w:rFonts w:ascii="Times New Roman" w:hAnsi="Times New Roman" w:cs="Times New Roman"/>
+          <w:sz w:val="28"/>
+          <w:szCs w:val="28"/>
+        </w:rPr>
+        <w:lastRenderedPageBreak/>
         <w:t>Користувач заповнює поля для пошуку квитків і натискає кнопку «Знайти»</w:t>
       </w:r>
     </w:p>
@@ -461,6 +490,8 @@
           <w:ilvl w:val="0"/>
           <w:numId w:val="3"/>
         </w:numPr>
+        <w:spacing w:after="0" w:line="360" w:lineRule="auto"/>
+        <w:ind w:firstLine="567"/>
         <w:jc w:val="both"/>
         <w:rPr>
           <w:rFonts w:ascii="Times New Roman" w:hAnsi="Times New Roman" w:cs="Times New Roman"/>
@@ -500,6 +531,8 @@
           <w:ilvl w:val="0"/>
           <w:numId w:val="3"/>
         </w:numPr>
+        <w:spacing w:after="0" w:line="360" w:lineRule="auto"/>
+        <w:ind w:firstLine="567"/>
         <w:jc w:val="both"/>
         <w:rPr>
           <w:rFonts w:ascii="Times New Roman" w:hAnsi="Times New Roman" w:cs="Times New Roman"/>
@@ -523,20 +556,21 @@
           <w:ilvl w:val="0"/>
           <w:numId w:val="3"/>
         </w:numPr>
-        <w:jc w:val="both"/>
-        <w:rPr>
-          <w:rFonts w:ascii="Times New Roman" w:hAnsi="Times New Roman" w:cs="Times New Roman"/>
-          <w:sz w:val="28"/>
-          <w:szCs w:val="28"/>
-        </w:rPr>
-      </w:pPr>
-      <w:r>
-        <w:rPr>
-          <w:rFonts w:ascii="Times New Roman" w:hAnsi="Times New Roman" w:cs="Times New Roman"/>
-          <w:sz w:val="28"/>
-          <w:szCs w:val="28"/>
-        </w:rPr>
-        <w:lastRenderedPageBreak/>
+        <w:spacing w:after="0" w:line="360" w:lineRule="auto"/>
+        <w:ind w:firstLine="567"/>
+        <w:jc w:val="both"/>
+        <w:rPr>
+          <w:rFonts w:ascii="Times New Roman" w:hAnsi="Times New Roman" w:cs="Times New Roman"/>
+          <w:sz w:val="28"/>
+          <w:szCs w:val="28"/>
+        </w:rPr>
+      </w:pPr>
+      <w:r>
+        <w:rPr>
+          <w:rFonts w:ascii="Times New Roman" w:hAnsi="Times New Roman" w:cs="Times New Roman"/>
+          <w:sz w:val="28"/>
+          <w:szCs w:val="28"/>
+        </w:rPr>
         <w:t>Користувач обирає потрібний йому рейс та натискає кнопку «Купити»</w:t>
       </w:r>
     </w:p>
@@ -547,6 +581,8 @@
           <w:ilvl w:val="0"/>
           <w:numId w:val="3"/>
         </w:numPr>
+        <w:spacing w:after="0" w:line="360" w:lineRule="auto"/>
+        <w:ind w:firstLine="567"/>
         <w:jc w:val="both"/>
         <w:rPr>
           <w:rFonts w:ascii="Times New Roman" w:hAnsi="Times New Roman" w:cs="Times New Roman"/>
@@ -570,6 +606,8 @@
           <w:ilvl w:val="0"/>
           <w:numId w:val="3"/>
         </w:numPr>
+        <w:spacing w:after="0" w:line="360" w:lineRule="auto"/>
+        <w:ind w:firstLine="567"/>
         <w:jc w:val="both"/>
         <w:rPr>
           <w:rFonts w:ascii="Times New Roman" w:hAnsi="Times New Roman" w:cs="Times New Roman"/>
@@ -588,7 +626,8 @@
     </w:p>
     <w:p>
       <w:pPr>
-        <w:ind w:left="170" w:firstLine="709"/>
+        <w:spacing w:after="0" w:line="360" w:lineRule="auto"/>
+        <w:ind w:left="170" w:firstLine="567"/>
         <w:jc w:val="both"/>
         <w:rPr>
           <w:rFonts w:ascii="Times New Roman" w:hAnsi="Times New Roman" w:cs="Times New Roman"/>
@@ -614,6 +653,8 @@
           <w:ilvl w:val="0"/>
           <w:numId w:val="4"/>
         </w:numPr>
+        <w:spacing w:after="0" w:line="360" w:lineRule="auto"/>
+        <w:ind w:firstLine="567"/>
         <w:jc w:val="both"/>
         <w:rPr>
           <w:rFonts w:ascii="Times New Roman" w:hAnsi="Times New Roman" w:cs="Times New Roman"/>
@@ -637,6 +678,8 @@
           <w:ilvl w:val="0"/>
           <w:numId w:val="4"/>
         </w:numPr>
+        <w:spacing w:after="0" w:line="360" w:lineRule="auto"/>
+        <w:ind w:firstLine="567"/>
         <w:jc w:val="both"/>
         <w:rPr>
           <w:rFonts w:ascii="Times New Roman" w:hAnsi="Times New Roman" w:cs="Times New Roman"/>
@@ -660,6 +703,8 @@
           <w:ilvl w:val="0"/>
           <w:numId w:val="4"/>
         </w:numPr>
+        <w:spacing w:after="0" w:line="360" w:lineRule="auto"/>
+        <w:ind w:firstLine="567"/>
         <w:jc w:val="both"/>
         <w:rPr>
           <w:rFonts w:ascii="Times New Roman" w:hAnsi="Times New Roman" w:cs="Times New Roman"/>
@@ -702,17 +747,20 @@
     </w:p>
     <w:p>
       <w:pPr>
-        <w:jc w:val="both"/>
-        <w:rPr>
-          <w:rFonts w:ascii="Times New Roman" w:hAnsi="Times New Roman" w:cs="Times New Roman"/>
-          <w:sz w:val="28"/>
-          <w:szCs w:val="28"/>
-        </w:rPr>
-      </w:pPr>
-    </w:p>
-    <w:p>
-      <w:pPr>
-        <w:ind w:left="170" w:firstLine="709"/>
+        <w:spacing w:after="0" w:line="360" w:lineRule="auto"/>
+        <w:ind w:firstLine="567"/>
+        <w:jc w:val="both"/>
+        <w:rPr>
+          <w:rFonts w:ascii="Times New Roman" w:hAnsi="Times New Roman" w:cs="Times New Roman"/>
+          <w:sz w:val="28"/>
+          <w:szCs w:val="28"/>
+        </w:rPr>
+      </w:pPr>
+    </w:p>
+    <w:p>
+      <w:pPr>
+        <w:spacing w:after="0" w:line="360" w:lineRule="auto"/>
+        <w:ind w:left="170" w:firstLine="567"/>
         <w:jc w:val="both"/>
         <w:rPr>
           <w:rFonts w:ascii="Times New Roman" w:hAnsi="Times New Roman" w:cs="Times New Roman"/>
@@ -747,7 +795,8 @@
     </w:p>
     <w:p>
       <w:pPr>
-        <w:ind w:left="170" w:firstLine="709"/>
+        <w:spacing w:after="0" w:line="360" w:lineRule="auto"/>
+        <w:ind w:left="170" w:firstLine="567"/>
         <w:jc w:val="both"/>
         <w:rPr>
           <w:rFonts w:ascii="Times New Roman" w:hAnsi="Times New Roman" w:cs="Times New Roman"/>
@@ -770,7 +819,8 @@
     </w:p>
     <w:p>
       <w:pPr>
-        <w:ind w:left="170" w:firstLine="709"/>
+        <w:spacing w:after="0" w:line="360" w:lineRule="auto"/>
+        <w:ind w:left="170" w:firstLine="567"/>
         <w:jc w:val="both"/>
         <w:rPr>
           <w:rFonts w:ascii="Times New Roman" w:hAnsi="Times New Roman" w:cs="Times New Roman"/>
@@ -805,7 +855,8 @@
     </w:p>
     <w:p>
       <w:pPr>
-        <w:ind w:left="170" w:firstLine="709"/>
+        <w:spacing w:after="0" w:line="360" w:lineRule="auto"/>
+        <w:ind w:left="170" w:firstLine="567"/>
         <w:jc w:val="both"/>
         <w:rPr>
           <w:rFonts w:ascii="Times New Roman" w:hAnsi="Times New Roman" w:cs="Times New Roman"/>
@@ -831,6 +882,8 @@
           <w:ilvl w:val="0"/>
           <w:numId w:val="5"/>
         </w:numPr>
+        <w:spacing w:after="0" w:line="360" w:lineRule="auto"/>
+        <w:ind w:firstLine="567"/>
         <w:jc w:val="both"/>
         <w:rPr>
           <w:rFonts w:ascii="Times New Roman" w:hAnsi="Times New Roman" w:cs="Times New Roman"/>
@@ -870,6 +923,8 @@
           <w:ilvl w:val="0"/>
           <w:numId w:val="5"/>
         </w:numPr>
+        <w:spacing w:after="0" w:line="360" w:lineRule="auto"/>
+        <w:ind w:firstLine="567"/>
         <w:jc w:val="both"/>
         <w:rPr>
           <w:rFonts w:ascii="Times New Roman" w:hAnsi="Times New Roman" w:cs="Times New Roman"/>
@@ -893,6 +948,8 @@
           <w:ilvl w:val="0"/>
           <w:numId w:val="5"/>
         </w:numPr>
+        <w:spacing w:after="0" w:line="360" w:lineRule="auto"/>
+        <w:ind w:firstLine="567"/>
         <w:jc w:val="both"/>
         <w:rPr>
           <w:rFonts w:ascii="Times New Roman" w:hAnsi="Times New Roman" w:cs="Times New Roman"/>
@@ -932,6 +989,8 @@
           <w:ilvl w:val="0"/>
           <w:numId w:val="5"/>
         </w:numPr>
+        <w:spacing w:after="0" w:line="360" w:lineRule="auto"/>
+        <w:ind w:firstLine="567"/>
         <w:jc w:val="both"/>
         <w:rPr>
           <w:rFonts w:ascii="Times New Roman" w:hAnsi="Times New Roman" w:cs="Times New Roman"/>
@@ -950,7 +1009,8 @@
     </w:p>
     <w:p>
       <w:pPr>
-        <w:ind w:left="170" w:firstLine="709"/>
+        <w:spacing w:after="0" w:line="360" w:lineRule="auto"/>
+        <w:ind w:left="170" w:firstLine="567"/>
         <w:jc w:val="both"/>
         <w:rPr>
           <w:rFonts w:ascii="Times New Roman" w:hAnsi="Times New Roman" w:cs="Times New Roman"/>
@@ -986,19 +1046,22 @@
           <w:ilvl w:val="0"/>
           <w:numId w:val="6"/>
         </w:numPr>
-        <w:jc w:val="both"/>
-        <w:rPr>
-          <w:rFonts w:ascii="Times New Roman" w:hAnsi="Times New Roman" w:cs="Times New Roman"/>
-          <w:sz w:val="28"/>
-          <w:szCs w:val="28"/>
-        </w:rPr>
-      </w:pPr>
-      <w:r>
-        <w:rPr>
-          <w:rFonts w:ascii="Times New Roman" w:hAnsi="Times New Roman" w:cs="Times New Roman"/>
-          <w:sz w:val="28"/>
-          <w:szCs w:val="28"/>
-        </w:rPr>
+        <w:spacing w:after="0" w:line="360" w:lineRule="auto"/>
+        <w:ind w:firstLine="567"/>
+        <w:jc w:val="both"/>
+        <w:rPr>
+          <w:rFonts w:ascii="Times New Roman" w:hAnsi="Times New Roman" w:cs="Times New Roman"/>
+          <w:sz w:val="28"/>
+          <w:szCs w:val="28"/>
+        </w:rPr>
+      </w:pPr>
+      <w:r>
+        <w:rPr>
+          <w:rFonts w:ascii="Times New Roman" w:hAnsi="Times New Roman" w:cs="Times New Roman"/>
+          <w:sz w:val="28"/>
+          <w:szCs w:val="28"/>
+        </w:rPr>
+        <w:lastRenderedPageBreak/>
         <w:t>Програма</w:t>
       </w:r>
       <w:r>
@@ -1057,6 +1120,8 @@
           <w:ilvl w:val="0"/>
           <w:numId w:val="6"/>
         </w:numPr>
+        <w:spacing w:after="0" w:line="360" w:lineRule="auto"/>
+        <w:ind w:firstLine="567"/>
         <w:jc w:val="both"/>
         <w:rPr>
           <w:rFonts w:ascii="Times New Roman" w:hAnsi="Times New Roman" w:cs="Times New Roman"/>
@@ -1083,17 +1148,20 @@
     </w:p>
     <w:p>
       <w:pPr>
-        <w:jc w:val="both"/>
-        <w:rPr>
-          <w:rFonts w:ascii="Times New Roman" w:hAnsi="Times New Roman" w:cs="Times New Roman"/>
-          <w:sz w:val="28"/>
-          <w:szCs w:val="28"/>
-        </w:rPr>
-      </w:pPr>
-    </w:p>
-    <w:p>
-      <w:pPr>
-        <w:ind w:left="170" w:firstLine="709"/>
+        <w:spacing w:after="0" w:line="360" w:lineRule="auto"/>
+        <w:ind w:firstLine="567"/>
+        <w:jc w:val="both"/>
+        <w:rPr>
+          <w:rFonts w:ascii="Times New Roman" w:hAnsi="Times New Roman" w:cs="Times New Roman"/>
+          <w:sz w:val="28"/>
+          <w:szCs w:val="28"/>
+        </w:rPr>
+      </w:pPr>
+    </w:p>
+    <w:p>
+      <w:pPr>
+        <w:spacing w:after="0" w:line="360" w:lineRule="auto"/>
+        <w:ind w:left="170" w:firstLine="567"/>
         <w:jc w:val="both"/>
         <w:rPr>
           <w:rFonts w:ascii="Times New Roman" w:hAnsi="Times New Roman" w:cs="Times New Roman"/>
@@ -1112,7 +1180,8 @@
     </w:p>
     <w:p>
       <w:pPr>
-        <w:ind w:left="170" w:firstLine="709"/>
+        <w:spacing w:after="0" w:line="360" w:lineRule="auto"/>
+        <w:ind w:left="170" w:firstLine="567"/>
         <w:jc w:val="both"/>
         <w:rPr>
           <w:rFonts w:ascii="Times New Roman" w:hAnsi="Times New Roman" w:cs="Times New Roman"/>
@@ -1135,7 +1204,8 @@
     </w:p>
     <w:p>
       <w:pPr>
-        <w:ind w:left="170" w:firstLine="709"/>
+        <w:spacing w:after="0" w:line="360" w:lineRule="auto"/>
+        <w:ind w:left="170" w:firstLine="567"/>
         <w:jc w:val="both"/>
         <w:rPr>
           <w:rFonts w:ascii="Times New Roman" w:hAnsi="Times New Roman" w:cs="Times New Roman"/>
@@ -1154,7 +1224,8 @@
     </w:p>
     <w:p>
       <w:pPr>
-        <w:ind w:left="170" w:firstLine="709"/>
+        <w:spacing w:after="0" w:line="360" w:lineRule="auto"/>
+        <w:ind w:left="170" w:firstLine="567"/>
         <w:jc w:val="both"/>
         <w:rPr>
           <w:rFonts w:ascii="Times New Roman" w:hAnsi="Times New Roman" w:cs="Times New Roman"/>
@@ -1180,6 +1251,8 @@
           <w:ilvl w:val="0"/>
           <w:numId w:val="7"/>
         </w:numPr>
+        <w:spacing w:after="0" w:line="360" w:lineRule="auto"/>
+        <w:ind w:firstLine="567"/>
         <w:jc w:val="both"/>
         <w:rPr>
           <w:rFonts w:ascii="Times New Roman" w:hAnsi="Times New Roman" w:cs="Times New Roman"/>
@@ -1203,20 +1276,21 @@
           <w:ilvl w:val="0"/>
           <w:numId w:val="7"/>
         </w:numPr>
-        <w:jc w:val="both"/>
-        <w:rPr>
-          <w:rFonts w:ascii="Times New Roman" w:hAnsi="Times New Roman" w:cs="Times New Roman"/>
-          <w:sz w:val="28"/>
-          <w:szCs w:val="28"/>
-        </w:rPr>
-      </w:pPr>
-      <w:r>
-        <w:rPr>
-          <w:rFonts w:ascii="Times New Roman" w:hAnsi="Times New Roman" w:cs="Times New Roman"/>
-          <w:sz w:val="28"/>
-          <w:szCs w:val="28"/>
-        </w:rPr>
-        <w:lastRenderedPageBreak/>
+        <w:spacing w:after="0" w:line="360" w:lineRule="auto"/>
+        <w:ind w:firstLine="567"/>
+        <w:jc w:val="both"/>
+        <w:rPr>
+          <w:rFonts w:ascii="Times New Roman" w:hAnsi="Times New Roman" w:cs="Times New Roman"/>
+          <w:sz w:val="28"/>
+          <w:szCs w:val="28"/>
+        </w:rPr>
+      </w:pPr>
+      <w:r>
+        <w:rPr>
+          <w:rFonts w:ascii="Times New Roman" w:hAnsi="Times New Roman" w:cs="Times New Roman"/>
+          <w:sz w:val="28"/>
+          <w:szCs w:val="28"/>
+        </w:rPr>
         <w:t>Користувач бачить список квитків</w:t>
       </w:r>
     </w:p>
@@ -1227,6 +1301,8 @@
           <w:ilvl w:val="0"/>
           <w:numId w:val="7"/>
         </w:numPr>
+        <w:spacing w:after="0" w:line="360" w:lineRule="auto"/>
+        <w:ind w:firstLine="567"/>
         <w:jc w:val="both"/>
         <w:rPr>
           <w:rFonts w:ascii="Times New Roman" w:hAnsi="Times New Roman" w:cs="Times New Roman"/>
@@ -1250,6 +1326,8 @@
           <w:ilvl w:val="0"/>
           <w:numId w:val="7"/>
         </w:numPr>
+        <w:spacing w:after="0" w:line="360" w:lineRule="auto"/>
+        <w:ind w:firstLine="567"/>
         <w:jc w:val="both"/>
         <w:rPr>
           <w:rFonts w:ascii="Times New Roman" w:hAnsi="Times New Roman" w:cs="Times New Roman"/>
@@ -1273,6 +1351,8 @@
           <w:ilvl w:val="0"/>
           <w:numId w:val="7"/>
         </w:numPr>
+        <w:spacing w:after="0" w:line="360" w:lineRule="auto"/>
+        <w:ind w:firstLine="567"/>
         <w:jc w:val="both"/>
         <w:rPr>
           <w:rFonts w:ascii="Times New Roman" w:hAnsi="Times New Roman" w:cs="Times New Roman"/>
@@ -1296,6 +1376,8 @@
           <w:ilvl w:val="0"/>
           <w:numId w:val="7"/>
         </w:numPr>
+        <w:spacing w:after="0" w:line="360" w:lineRule="auto"/>
+        <w:ind w:firstLine="567"/>
         <w:jc w:val="both"/>
         <w:rPr>
           <w:rFonts w:ascii="Times New Roman" w:hAnsi="Times New Roman" w:cs="Times New Roman"/>
@@ -1319,6 +1401,8 @@
           <w:ilvl w:val="0"/>
           <w:numId w:val="7"/>
         </w:numPr>
+        <w:spacing w:after="0" w:line="360" w:lineRule="auto"/>
+        <w:ind w:firstLine="567"/>
         <w:jc w:val="both"/>
         <w:rPr>
           <w:rFonts w:ascii="Times New Roman" w:hAnsi="Times New Roman" w:cs="Times New Roman"/>
@@ -1355,7 +1439,8 @@
     </w:p>
     <w:p>
       <w:pPr>
-        <w:ind w:left="170" w:firstLine="709"/>
+        <w:spacing w:after="0" w:line="360" w:lineRule="auto"/>
+        <w:ind w:left="170" w:firstLine="567"/>
         <w:jc w:val="both"/>
         <w:rPr>
           <w:rFonts w:ascii="Times New Roman" w:hAnsi="Times New Roman" w:cs="Times New Roman"/>
@@ -1374,7 +1459,8 @@
     </w:p>
     <w:p>
       <w:pPr>
-        <w:ind w:left="170" w:firstLine="709"/>
+        <w:spacing w:after="0" w:line="360" w:lineRule="auto"/>
+        <w:ind w:left="170" w:firstLine="567"/>
         <w:jc w:val="both"/>
         <w:rPr>
           <w:rFonts w:ascii="Times New Roman" w:hAnsi="Times New Roman" w:cs="Times New Roman"/>
@@ -1397,7 +1483,8 @@
     </w:p>
     <w:p>
       <w:pPr>
-        <w:ind w:left="170" w:firstLine="709"/>
+        <w:spacing w:after="0" w:line="360" w:lineRule="auto"/>
+        <w:ind w:left="170" w:firstLine="567"/>
         <w:jc w:val="both"/>
         <w:rPr>
           <w:rFonts w:ascii="Times New Roman" w:hAnsi="Times New Roman" w:cs="Times New Roman"/>
@@ -1416,7 +1503,8 @@
     </w:p>
     <w:p>
       <w:pPr>
-        <w:ind w:left="170" w:firstLine="709"/>
+        <w:spacing w:after="0" w:line="360" w:lineRule="auto"/>
+        <w:ind w:left="170" w:firstLine="567"/>
         <w:jc w:val="both"/>
         <w:rPr>
           <w:rFonts w:ascii="Times New Roman" w:hAnsi="Times New Roman" w:cs="Times New Roman"/>
@@ -1442,6 +1530,8 @@
           <w:ilvl w:val="0"/>
           <w:numId w:val="8"/>
         </w:numPr>
+        <w:spacing w:after="0" w:line="360" w:lineRule="auto"/>
+        <w:ind w:firstLine="567"/>
         <w:jc w:val="both"/>
         <w:rPr>
           <w:rFonts w:ascii="Times New Roman" w:hAnsi="Times New Roman" w:cs="Times New Roman"/>
@@ -1465,6 +1555,8 @@
           <w:ilvl w:val="0"/>
           <w:numId w:val="8"/>
         </w:numPr>
+        <w:spacing w:after="0" w:line="360" w:lineRule="auto"/>
+        <w:ind w:firstLine="567"/>
         <w:jc w:val="both"/>
         <w:rPr>
           <w:rFonts w:ascii="Times New Roman" w:hAnsi="Times New Roman" w:cs="Times New Roman"/>
@@ -1488,6 +1580,8 @@
           <w:ilvl w:val="0"/>
           <w:numId w:val="8"/>
         </w:numPr>
+        <w:spacing w:after="0" w:line="360" w:lineRule="auto"/>
+        <w:ind w:firstLine="567"/>
         <w:jc w:val="both"/>
         <w:rPr>
           <w:rFonts w:ascii="Times New Roman" w:hAnsi="Times New Roman" w:cs="Times New Roman"/>
@@ -1511,6 +1605,8 @@
           <w:ilvl w:val="0"/>
           <w:numId w:val="8"/>
         </w:numPr>
+        <w:spacing w:after="0" w:line="360" w:lineRule="auto"/>
+        <w:ind w:firstLine="567"/>
         <w:jc w:val="both"/>
         <w:rPr>
           <w:rFonts w:ascii="Times New Roman" w:hAnsi="Times New Roman" w:cs="Times New Roman"/>
@@ -1534,19 +1630,22 @@
           <w:ilvl w:val="0"/>
           <w:numId w:val="8"/>
         </w:numPr>
-        <w:jc w:val="both"/>
-        <w:rPr>
-          <w:rFonts w:ascii="Times New Roman" w:hAnsi="Times New Roman" w:cs="Times New Roman"/>
-          <w:sz w:val="28"/>
-          <w:szCs w:val="28"/>
-        </w:rPr>
-      </w:pPr>
-      <w:r>
-        <w:rPr>
-          <w:rFonts w:ascii="Times New Roman" w:hAnsi="Times New Roman" w:cs="Times New Roman"/>
-          <w:sz w:val="28"/>
-          <w:szCs w:val="28"/>
-        </w:rPr>
+        <w:spacing w:after="0" w:line="360" w:lineRule="auto"/>
+        <w:ind w:firstLine="567"/>
+        <w:jc w:val="both"/>
+        <w:rPr>
+          <w:rFonts w:ascii="Times New Roman" w:hAnsi="Times New Roman" w:cs="Times New Roman"/>
+          <w:sz w:val="28"/>
+          <w:szCs w:val="28"/>
+        </w:rPr>
+      </w:pPr>
+      <w:r>
+        <w:rPr>
+          <w:rFonts w:ascii="Times New Roman" w:hAnsi="Times New Roman" w:cs="Times New Roman"/>
+          <w:sz w:val="28"/>
+          <w:szCs w:val="28"/>
+        </w:rPr>
+        <w:lastRenderedPageBreak/>
         <w:t>Користувач натискає на кнопку «Повернути квиток»</w:t>
       </w:r>
     </w:p>
@@ -1557,6 +1656,8 @@
           <w:ilvl w:val="0"/>
           <w:numId w:val="8"/>
         </w:numPr>
+        <w:spacing w:after="0" w:line="360" w:lineRule="auto"/>
+        <w:ind w:firstLine="567"/>
         <w:jc w:val="both"/>
         <w:rPr>
           <w:rFonts w:ascii="Times New Roman" w:hAnsi="Times New Roman" w:cs="Times New Roman"/>
@@ -1588,6 +1689,8 @@
           <w:ilvl w:val="0"/>
           <w:numId w:val="8"/>
         </w:numPr>
+        <w:spacing w:after="0" w:line="360" w:lineRule="auto"/>
+        <w:ind w:firstLine="567"/>
         <w:jc w:val="both"/>
         <w:rPr>
           <w:rFonts w:ascii="Times New Roman" w:hAnsi="Times New Roman" w:cs="Times New Roman"/>
@@ -1619,6 +1722,8 @@
           <w:ilvl w:val="0"/>
           <w:numId w:val="8"/>
         </w:numPr>
+        <w:spacing w:after="0" w:line="360" w:lineRule="auto"/>
+        <w:ind w:firstLine="567"/>
         <w:jc w:val="both"/>
         <w:rPr>
           <w:rFonts w:ascii="Times New Roman" w:hAnsi="Times New Roman" w:cs="Times New Roman"/>
@@ -1642,6 +1747,8 @@
           <w:ilvl w:val="0"/>
           <w:numId w:val="8"/>
         </w:numPr>
+        <w:spacing w:after="0" w:line="360" w:lineRule="auto"/>
+        <w:ind w:firstLine="567"/>
         <w:jc w:val="both"/>
         <w:rPr>
           <w:rFonts w:ascii="Times New Roman" w:hAnsi="Times New Roman" w:cs="Times New Roman"/>
@@ -1660,7 +1767,8 @@
     </w:p>
     <w:p>
       <w:pPr>
-        <w:ind w:left="170" w:firstLine="709"/>
+        <w:spacing w:after="0" w:line="360" w:lineRule="auto"/>
+        <w:ind w:left="170" w:firstLine="567"/>
         <w:jc w:val="both"/>
         <w:rPr>
           <w:rFonts w:ascii="Times New Roman" w:hAnsi="Times New Roman" w:cs="Times New Roman"/>
@@ -1686,6 +1794,8 @@
           <w:ilvl w:val="0"/>
           <w:numId w:val="9"/>
         </w:numPr>
+        <w:spacing w:after="0" w:line="360" w:lineRule="auto"/>
+        <w:ind w:firstLine="567"/>
         <w:jc w:val="both"/>
         <w:rPr>
           <w:rFonts w:ascii="Times New Roman" w:hAnsi="Times New Roman" w:cs="Times New Roman"/>
@@ -1709,6 +1819,8 @@
           <w:ilvl w:val="0"/>
           <w:numId w:val="9"/>
         </w:numPr>
+        <w:spacing w:after="0" w:line="360" w:lineRule="auto"/>
+        <w:ind w:firstLine="567"/>
         <w:jc w:val="both"/>
         <w:rPr>
           <w:rFonts w:ascii="Times New Roman" w:hAnsi="Times New Roman" w:cs="Times New Roman"/>
@@ -1732,6 +1844,8 @@
           <w:ilvl w:val="0"/>
           <w:numId w:val="9"/>
         </w:numPr>
+        <w:spacing w:after="0" w:line="360" w:lineRule="auto"/>
+        <w:ind w:firstLine="567"/>
         <w:jc w:val="both"/>
         <w:rPr>
           <w:rFonts w:ascii="Times New Roman" w:hAnsi="Times New Roman" w:cs="Times New Roman"/>
@@ -1755,6 +1869,8 @@
           <w:ilvl w:val="0"/>
           <w:numId w:val="9"/>
         </w:numPr>
+        <w:spacing w:after="0" w:line="360" w:lineRule="auto"/>
+        <w:ind w:firstLine="567"/>
         <w:jc w:val="both"/>
         <w:rPr>
           <w:rFonts w:ascii="Times New Roman" w:hAnsi="Times New Roman" w:cs="Times New Roman"/>
@@ -1778,6 +1894,8 @@
           <w:ilvl w:val="0"/>
           <w:numId w:val="9"/>
         </w:numPr>
+        <w:spacing w:after="0" w:line="360" w:lineRule="auto"/>
+        <w:ind w:firstLine="567"/>
         <w:jc w:val="both"/>
         <w:rPr>
           <w:rFonts w:ascii="Times New Roman" w:hAnsi="Times New Roman" w:cs="Times New Roman"/>
@@ -1801,6 +1919,8 @@
           <w:ilvl w:val="0"/>
           <w:numId w:val="9"/>
         </w:numPr>
+        <w:spacing w:after="0" w:line="360" w:lineRule="auto"/>
+        <w:ind w:firstLine="567"/>
         <w:jc w:val="both"/>
         <w:rPr>
           <w:rFonts w:ascii="Times New Roman" w:hAnsi="Times New Roman" w:cs="Times New Roman"/>
@@ -1824,6 +1944,8 @@
           <w:ilvl w:val="0"/>
           <w:numId w:val="9"/>
         </w:numPr>
+        <w:spacing w:after="0" w:line="360" w:lineRule="auto"/>
+        <w:ind w:firstLine="567"/>
         <w:jc w:val="both"/>
         <w:rPr>
           <w:rFonts w:ascii="Times New Roman" w:hAnsi="Times New Roman" w:cs="Times New Roman"/>
@@ -1842,7 +1964,8 @@
     </w:p>
     <w:p>
       <w:pPr>
-        <w:ind w:left="879"/>
+        <w:spacing w:after="0" w:line="360" w:lineRule="auto"/>
+        <w:ind w:left="879" w:firstLine="567"/>
         <w:jc w:val="both"/>
         <w:rPr>
           <w:rFonts w:ascii="Times New Roman" w:hAnsi="Times New Roman" w:cs="Times New Roman"/>
@@ -1855,6 +1978,8 @@
     </w:p>
     <w:p>
       <w:pPr>
+        <w:spacing w:after="0" w:line="360" w:lineRule="auto"/>
+        <w:ind w:firstLine="567"/>
         <w:jc w:val="both"/>
         <w:rPr>
           <w:rFonts w:ascii="Times New Roman" w:hAnsi="Times New Roman" w:cs="Times New Roman"/>
@@ -1870,7 +1995,6 @@
           <w:sz w:val="28"/>
           <w:szCs w:val="28"/>
         </w:rPr>
-        <w:lastRenderedPageBreak/>
         <w:t xml:space="preserve">Функція 1. </w:t>
       </w:r>
       <w:r>
@@ -1886,6 +2010,8 @@
     </w:p>
     <w:p>
       <w:pPr>
+        <w:spacing w:after="0" w:line="360" w:lineRule="auto"/>
+        <w:ind w:firstLine="567"/>
         <w:jc w:val="both"/>
         <w:rPr>
           <w:rFonts w:ascii="Times New Roman" w:hAnsi="Times New Roman" w:cs="Times New Roman"/>
@@ -1912,16 +2038,20 @@
     </w:p>
     <w:p>
       <w:pPr>
-        <w:jc w:val="both"/>
-        <w:rPr>
-          <w:rFonts w:ascii="Times New Roman" w:hAnsi="Times New Roman" w:cs="Times New Roman"/>
-          <w:sz w:val="28"/>
-          <w:szCs w:val="28"/>
-        </w:rPr>
-      </w:pPr>
-    </w:p>
-    <w:p>
-      <w:pPr>
+        <w:spacing w:after="0" w:line="360" w:lineRule="auto"/>
+        <w:ind w:firstLine="567"/>
+        <w:jc w:val="both"/>
+        <w:rPr>
+          <w:rFonts w:ascii="Times New Roman" w:hAnsi="Times New Roman" w:cs="Times New Roman"/>
+          <w:sz w:val="28"/>
+          <w:szCs w:val="28"/>
+        </w:rPr>
+      </w:pPr>
+    </w:p>
+    <w:p>
+      <w:pPr>
+        <w:spacing w:after="0" w:line="360" w:lineRule="auto"/>
+        <w:ind w:firstLine="567"/>
         <w:jc w:val="both"/>
         <w:rPr>
           <w:rFonts w:ascii="Times New Roman" w:hAnsi="Times New Roman" w:cs="Times New Roman"/>
@@ -2016,6 +2146,8 @@
           <w:ilvl w:val="0"/>
           <w:numId w:val="13"/>
         </w:numPr>
+        <w:spacing w:after="0" w:line="360" w:lineRule="auto"/>
+        <w:ind w:firstLine="567"/>
         <w:jc w:val="both"/>
         <w:rPr>
           <w:rFonts w:ascii="Times New Roman" w:hAnsi="Times New Roman" w:cs="Times New Roman"/>
@@ -2063,6 +2195,8 @@
           <w:ilvl w:val="0"/>
           <w:numId w:val="13"/>
         </w:numPr>
+        <w:spacing w:after="0" w:line="360" w:lineRule="auto"/>
+        <w:ind w:firstLine="567"/>
         <w:jc w:val="both"/>
         <w:rPr>
           <w:rFonts w:ascii="Times New Roman" w:hAnsi="Times New Roman" w:cs="Times New Roman"/>
@@ -2077,6 +2211,7 @@
           <w:sz w:val="28"/>
           <w:szCs w:val="28"/>
         </w:rPr>
+        <w:lastRenderedPageBreak/>
         <mc:AlternateContent>
           <mc:Choice Requires="wpg">
             <w:drawing>
@@ -2583,6 +2718,8 @@
     </w:p>
     <w:p>
       <w:pPr>
+        <w:spacing w:after="0" w:line="360" w:lineRule="auto"/>
+        <w:ind w:firstLine="567"/>
         <w:jc w:val="both"/>
         <w:rPr>
           <w:rFonts w:ascii="Times New Roman" w:hAnsi="Times New Roman" w:cs="Times New Roman"/>
@@ -2650,6 +2787,8 @@
     </w:p>
     <w:p>
       <w:pPr>
+        <w:spacing w:after="0" w:line="360" w:lineRule="auto"/>
+        <w:ind w:firstLine="567"/>
         <w:jc w:val="both"/>
         <w:rPr>
           <w:rFonts w:ascii="Times New Roman" w:hAnsi="Times New Roman" w:cs="Times New Roman"/>
@@ -2708,6 +2847,8 @@
     </w:p>
     <w:p>
       <w:pPr>
+        <w:spacing w:after="0" w:line="360" w:lineRule="auto"/>
+        <w:ind w:firstLine="567"/>
         <w:jc w:val="both"/>
         <w:rPr>
           <w:rFonts w:ascii="Times New Roman" w:hAnsi="Times New Roman" w:cs="Times New Roman"/>
@@ -2734,6 +2875,8 @@
     </w:p>
     <w:p>
       <w:pPr>
+        <w:spacing w:after="0" w:line="360" w:lineRule="auto"/>
+        <w:ind w:firstLine="567"/>
         <w:jc w:val="both"/>
         <w:rPr>
           <w:rFonts w:ascii="Times New Roman" w:hAnsi="Times New Roman" w:cs="Times New Roman"/>
@@ -2752,16 +2895,20 @@
     </w:p>
     <w:p>
       <w:pPr>
-        <w:jc w:val="both"/>
-        <w:rPr>
-          <w:rFonts w:ascii="Times New Roman" w:hAnsi="Times New Roman" w:cs="Times New Roman"/>
-          <w:sz w:val="28"/>
-          <w:szCs w:val="28"/>
-        </w:rPr>
-      </w:pPr>
-    </w:p>
-    <w:p>
-      <w:pPr>
+        <w:spacing w:after="0" w:line="360" w:lineRule="auto"/>
+        <w:ind w:firstLine="567"/>
+        <w:jc w:val="both"/>
+        <w:rPr>
+          <w:rFonts w:ascii="Times New Roman" w:hAnsi="Times New Roman" w:cs="Times New Roman"/>
+          <w:sz w:val="28"/>
+          <w:szCs w:val="28"/>
+        </w:rPr>
+      </w:pPr>
+    </w:p>
+    <w:p>
+      <w:pPr>
+        <w:spacing w:after="0" w:line="360" w:lineRule="auto"/>
+        <w:ind w:firstLine="567"/>
         <w:jc w:val="both"/>
         <w:rPr>
           <w:rFonts w:ascii="Times New Roman" w:hAnsi="Times New Roman" w:cs="Times New Roman"/>
@@ -2814,6 +2961,8 @@
     </w:p>
     <w:p>
       <w:pPr>
+        <w:spacing w:after="0" w:line="360" w:lineRule="auto"/>
+        <w:ind w:firstLine="567"/>
         <w:jc w:val="both"/>
         <w:rPr>
           <w:rFonts w:ascii="Times New Roman" w:hAnsi="Times New Roman" w:cs="Times New Roman"/>
@@ -2851,22 +3000,14 @@
           <w:sz w:val="28"/>
           <w:szCs w:val="28"/>
         </w:rPr>
-        <w:instrText xml:space="preserve"> REF _Ref165755299 \h </w:instrText>
-      </w:r>
-      <w:r>
-        <w:rPr>
-          <w:rFonts w:ascii="Times New Roman" w:hAnsi="Times New Roman" w:cs="Times New Roman"/>
-          <w:sz w:val="28"/>
-          <w:szCs w:val="28"/>
-        </w:rPr>
-      </w:r>
-      <w:r>
-        <w:rPr>
-          <w:rFonts w:ascii="Times New Roman" w:hAnsi="Times New Roman" w:cs="Times New Roman"/>
-          <w:sz w:val="28"/>
-          <w:szCs w:val="28"/>
-        </w:rPr>
-        <w:instrText xml:space="preserve"> \* MERGEFORMAT </w:instrText>
+        <w:instrText xml:space="preserve"> REF _Ref165755299 \h  \* MERGEFORMAT </w:instrText>
+      </w:r>
+      <w:r>
+        <w:rPr>
+          <w:rFonts w:ascii="Times New Roman" w:hAnsi="Times New Roman" w:cs="Times New Roman"/>
+          <w:sz w:val="28"/>
+          <w:szCs w:val="28"/>
+        </w:rPr>
       </w:r>
       <w:r>
         <w:rPr>
@@ -2942,6 +3083,8 @@
           <w:ilvl w:val="0"/>
           <w:numId w:val="14"/>
         </w:numPr>
+        <w:spacing w:after="0" w:line="360" w:lineRule="auto"/>
+        <w:ind w:firstLine="567"/>
         <w:jc w:val="both"/>
         <w:rPr>
           <w:rFonts w:ascii="Times New Roman" w:hAnsi="Times New Roman" w:cs="Times New Roman"/>
@@ -2973,6 +3116,8 @@
           <w:ilvl w:val="0"/>
           <w:numId w:val="14"/>
         </w:numPr>
+        <w:spacing w:after="0" w:line="360" w:lineRule="auto"/>
+        <w:ind w:firstLine="567"/>
         <w:jc w:val="both"/>
         <w:rPr>
           <w:rFonts w:ascii="Times New Roman" w:hAnsi="Times New Roman" w:cs="Times New Roman"/>
@@ -2996,6 +3141,8 @@
           <w:ilvl w:val="0"/>
           <w:numId w:val="14"/>
         </w:numPr>
+        <w:spacing w:after="0" w:line="360" w:lineRule="auto"/>
+        <w:ind w:firstLine="567"/>
         <w:jc w:val="both"/>
         <w:rPr>
           <w:rFonts w:ascii="Times New Roman" w:hAnsi="Times New Roman" w:cs="Times New Roman"/>
@@ -3019,53 +3166,57 @@
           <w:ilvl w:val="0"/>
           <w:numId w:val="14"/>
         </w:numPr>
-        <w:jc w:val="both"/>
-        <w:rPr>
-          <w:rFonts w:ascii="Times New Roman" w:hAnsi="Times New Roman" w:cs="Times New Roman"/>
-          <w:sz w:val="28"/>
-          <w:szCs w:val="28"/>
-        </w:rPr>
-      </w:pPr>
-      <w:r>
-        <w:rPr>
-          <w:rFonts w:ascii="Times New Roman" w:hAnsi="Times New Roman" w:cs="Times New Roman"/>
-          <w:sz w:val="28"/>
-          <w:szCs w:val="28"/>
+        <w:spacing w:after="0" w:line="360" w:lineRule="auto"/>
+        <w:ind w:firstLine="567"/>
+        <w:jc w:val="both"/>
+        <w:rPr>
+          <w:rFonts w:ascii="Times New Roman" w:hAnsi="Times New Roman" w:cs="Times New Roman"/>
+          <w:sz w:val="28"/>
+          <w:szCs w:val="28"/>
+        </w:rPr>
+      </w:pPr>
+      <w:r>
+        <w:rPr>
+          <w:rFonts w:ascii="Times New Roman" w:hAnsi="Times New Roman" w:cs="Times New Roman"/>
+          <w:sz w:val="28"/>
+          <w:szCs w:val="28"/>
+        </w:rPr>
+        <w:t xml:space="preserve">пароль </w:t>
+      </w:r>
+      <w:r>
+        <w:rPr>
+          <w:rFonts w:ascii="Times New Roman" w:hAnsi="Times New Roman" w:cs="Times New Roman"/>
+          <w:sz w:val="28"/>
+          <w:szCs w:val="28"/>
+        </w:rPr>
+        <w:t>(символи при вводі замінюються на крапки – «•»)</w:t>
+      </w:r>
+      <w:r>
+        <w:rPr>
+          <w:rFonts w:ascii="Times New Roman" w:hAnsi="Times New Roman" w:cs="Times New Roman"/>
+          <w:sz w:val="28"/>
+          <w:szCs w:val="28"/>
+        </w:rPr>
+        <w:t>.</w:t>
+      </w:r>
+    </w:p>
+    <w:p>
+      <w:pPr>
+        <w:pStyle w:val="a3"/>
+        <w:spacing w:after="0" w:line="360" w:lineRule="auto"/>
+        <w:ind w:firstLine="567"/>
+        <w:jc w:val="both"/>
+        <w:rPr>
+          <w:rFonts w:ascii="Times New Roman" w:hAnsi="Times New Roman" w:cs="Times New Roman"/>
+          <w:sz w:val="28"/>
+          <w:szCs w:val="28"/>
+        </w:rPr>
+      </w:pPr>
+      <w:r>
+        <w:rPr>
+          <w:noProof/>
         </w:rPr>
         <w:lastRenderedPageBreak/>
-        <w:t xml:space="preserve">пароль </w:t>
-      </w:r>
-      <w:r>
-        <w:rPr>
-          <w:rFonts w:ascii="Times New Roman" w:hAnsi="Times New Roman" w:cs="Times New Roman"/>
-          <w:sz w:val="28"/>
-          <w:szCs w:val="28"/>
-        </w:rPr>
-        <w:t>(символи при вводі замінюються на крапки – «•»)</w:t>
-      </w:r>
-      <w:r>
-        <w:rPr>
-          <w:rFonts w:ascii="Times New Roman" w:hAnsi="Times New Roman" w:cs="Times New Roman"/>
-          <w:sz w:val="28"/>
-          <w:szCs w:val="28"/>
-        </w:rPr>
-        <w:t>.</w:t>
-      </w:r>
-    </w:p>
-    <w:p>
-      <w:pPr>
-        <w:pStyle w:val="a3"/>
-        <w:jc w:val="both"/>
-        <w:rPr>
-          <w:rFonts w:ascii="Times New Roman" w:hAnsi="Times New Roman" w:cs="Times New Roman"/>
-          <w:sz w:val="28"/>
-          <w:szCs w:val="28"/>
-        </w:rPr>
-      </w:pPr>
-      <w:r>
-        <w:rPr>
-          <w:noProof/>
-        </w:rPr>
         <mc:AlternateContent>
           <mc:Choice Requires="wps">
             <w:drawing>
@@ -3524,6 +3675,8 @@
     </w:p>
     <w:p>
       <w:pPr>
+        <w:spacing w:after="0" w:line="360" w:lineRule="auto"/>
+        <w:ind w:firstLine="567"/>
         <w:jc w:val="both"/>
         <w:rPr>
           <w:rFonts w:ascii="Times New Roman" w:hAnsi="Times New Roman" w:cs="Times New Roman"/>
@@ -3567,36 +3720,22 @@
     </w:p>
     <w:p>
       <w:pPr>
-        <w:jc w:val="both"/>
-        <w:rPr>
-          <w:rFonts w:ascii="Times New Roman" w:hAnsi="Times New Roman" w:cs="Times New Roman"/>
-          <w:sz w:val="28"/>
-          <w:szCs w:val="28"/>
-        </w:rPr>
-      </w:pPr>
-      <w:r>
-        <w:rPr>
-          <w:rFonts w:ascii="Times New Roman" w:hAnsi="Times New Roman" w:cs="Times New Roman"/>
-          <w:sz w:val="28"/>
-          <w:szCs w:val="28"/>
-        </w:rPr>
-        <w:t>Під полем паролю розташовується кнопка «</w:t>
-      </w:r>
-      <w:r>
-        <w:rPr>
-          <w:rFonts w:ascii="Times New Roman" w:hAnsi="Times New Roman" w:cs="Times New Roman"/>
-          <w:sz w:val="28"/>
-          <w:szCs w:val="28"/>
-        </w:rPr>
-        <w:t>Створити акаунт</w:t>
-      </w:r>
-      <w:r>
-        <w:rPr>
-          <w:rFonts w:ascii="Times New Roman" w:hAnsi="Times New Roman" w:cs="Times New Roman"/>
-          <w:sz w:val="28"/>
-          <w:szCs w:val="28"/>
-        </w:rPr>
-        <w:t xml:space="preserve">». Повідомлення про пусті значення полів </w:t>
+        <w:spacing w:after="0" w:line="360" w:lineRule="auto"/>
+        <w:ind w:firstLine="567"/>
+        <w:jc w:val="both"/>
+        <w:rPr>
+          <w:rFonts w:ascii="Times New Roman" w:hAnsi="Times New Roman" w:cs="Times New Roman"/>
+          <w:sz w:val="28"/>
+          <w:szCs w:val="28"/>
+        </w:rPr>
+      </w:pPr>
+      <w:r>
+        <w:rPr>
+          <w:rFonts w:ascii="Times New Roman" w:hAnsi="Times New Roman" w:cs="Times New Roman"/>
+          <w:sz w:val="28"/>
+          <w:szCs w:val="28"/>
+        </w:rPr>
+        <w:t xml:space="preserve">Під полем паролю розташовується кнопка «Створити акаунт». Повідомлення про пусті значення полів </w:t>
       </w:r>
       <w:r>
         <w:rPr>
@@ -3617,71 +3756,278 @@
     </w:p>
     <w:p>
       <w:pPr>
-        <w:jc w:val="both"/>
-        <w:rPr>
-          <w:rFonts w:ascii="Times New Roman" w:hAnsi="Times New Roman" w:cs="Times New Roman"/>
-          <w:sz w:val="28"/>
-          <w:szCs w:val="28"/>
-        </w:rPr>
-      </w:pPr>
-      <w:r>
-        <w:rPr>
-          <w:rFonts w:ascii="Times New Roman" w:hAnsi="Times New Roman" w:cs="Times New Roman"/>
-          <w:sz w:val="28"/>
-          <w:szCs w:val="28"/>
-        </w:rPr>
-        <w:t xml:space="preserve">При </w:t>
-      </w:r>
-      <w:r>
-        <w:rPr>
-          <w:rFonts w:ascii="Times New Roman" w:hAnsi="Times New Roman" w:cs="Times New Roman"/>
-          <w:sz w:val="28"/>
-          <w:szCs w:val="28"/>
-        </w:rPr>
-        <w:t>успішній реєстрації</w:t>
-      </w:r>
-      <w:r>
-        <w:rPr>
-          <w:rFonts w:ascii="Times New Roman" w:hAnsi="Times New Roman" w:cs="Times New Roman"/>
-          <w:sz w:val="28"/>
-          <w:szCs w:val="28"/>
-        </w:rPr>
-        <w:t xml:space="preserve"> замість поточного вікна відкривається головне вікно програми.</w:t>
-      </w:r>
-    </w:p>
-    <w:p>
-      <w:pPr>
-        <w:jc w:val="both"/>
-        <w:rPr>
-          <w:rFonts w:ascii="Times New Roman" w:hAnsi="Times New Roman" w:cs="Times New Roman"/>
-          <w:sz w:val="28"/>
-          <w:szCs w:val="28"/>
-        </w:rPr>
-      </w:pPr>
-    </w:p>
-    <w:p>
-      <w:pPr>
-        <w:jc w:val="both"/>
-        <w:rPr>
-          <w:rFonts w:ascii="Times New Roman" w:hAnsi="Times New Roman" w:cs="Times New Roman"/>
-          <w:sz w:val="28"/>
-          <w:szCs w:val="28"/>
-        </w:rPr>
-      </w:pPr>
-    </w:p>
-    <w:p>
-      <w:pPr>
-        <w:jc w:val="both"/>
-        <w:rPr>
-          <w:rFonts w:ascii="Times New Roman" w:hAnsi="Times New Roman" w:cs="Times New Roman"/>
-          <w:sz w:val="28"/>
-          <w:szCs w:val="28"/>
-        </w:rPr>
-      </w:pPr>
+        <w:spacing w:after="0" w:line="360" w:lineRule="auto"/>
+        <w:ind w:firstLine="567"/>
+        <w:jc w:val="both"/>
+        <w:rPr>
+          <w:rFonts w:ascii="Times New Roman" w:hAnsi="Times New Roman" w:cs="Times New Roman"/>
+          <w:sz w:val="28"/>
+          <w:szCs w:val="28"/>
+        </w:rPr>
+      </w:pPr>
+      <w:r>
+        <w:rPr>
+          <w:rFonts w:ascii="Times New Roman" w:hAnsi="Times New Roman" w:cs="Times New Roman"/>
+          <w:sz w:val="28"/>
+          <w:szCs w:val="28"/>
+        </w:rPr>
+        <w:t>При успішній реєстрації замість поточного вікна відкривається головне вікно програми.</w:t>
+      </w:r>
+    </w:p>
+    <w:p>
+      <w:pPr>
+        <w:spacing w:after="0" w:line="360" w:lineRule="auto"/>
+        <w:ind w:firstLine="567"/>
+        <w:jc w:val="both"/>
+        <w:rPr>
+          <w:rFonts w:ascii="Times New Roman" w:hAnsi="Times New Roman" w:cs="Times New Roman"/>
+          <w:sz w:val="28"/>
+          <w:szCs w:val="28"/>
+        </w:rPr>
+      </w:pPr>
+    </w:p>
+    <w:p>
+      <w:pPr>
+        <w:spacing w:after="0" w:line="360" w:lineRule="auto"/>
+        <w:ind w:firstLine="567"/>
+        <w:jc w:val="both"/>
+      </w:pPr>
+      <w:r>
+        <w:rPr>
+          <w:rFonts w:ascii="Times New Roman" w:hAnsi="Times New Roman" w:cs="Times New Roman"/>
+          <w:b/>
+          <w:bCs/>
+          <w:sz w:val="28"/>
+          <w:szCs w:val="28"/>
+        </w:rPr>
+        <w:t xml:space="preserve">Функція </w:t>
+      </w:r>
+      <w:r>
+        <w:rPr>
+          <w:rFonts w:ascii="Times New Roman" w:hAnsi="Times New Roman" w:cs="Times New Roman"/>
+          <w:b/>
+          <w:bCs/>
+          <w:sz w:val="28"/>
+          <w:szCs w:val="28"/>
+          <w:lang w:val="en-US"/>
+        </w:rPr>
+        <w:t>3</w:t>
+      </w:r>
+      <w:r>
+        <w:rPr>
+          <w:rFonts w:ascii="Times New Roman" w:hAnsi="Times New Roman" w:cs="Times New Roman"/>
+          <w:b/>
+          <w:bCs/>
+          <w:sz w:val="28"/>
+          <w:szCs w:val="28"/>
+        </w:rPr>
+        <w:t xml:space="preserve">. </w:t>
+      </w:r>
+      <w:r>
+        <w:rPr>
+          <w:rFonts w:ascii="Times New Roman" w:hAnsi="Times New Roman" w:cs="Times New Roman"/>
+          <w:b/>
+          <w:bCs/>
+          <w:sz w:val="28"/>
+          <w:szCs w:val="28"/>
+        </w:rPr>
+        <w:t>Пошук</w:t>
+      </w:r>
+      <w:r>
+        <w:rPr>
+          <w:rFonts w:ascii="Times New Roman" w:hAnsi="Times New Roman" w:cs="Times New Roman"/>
+          <w:b/>
+          <w:bCs/>
+          <w:sz w:val="28"/>
+          <w:szCs w:val="28"/>
+        </w:rPr>
+        <w:t xml:space="preserve"> рейсів</w:t>
+      </w:r>
+    </w:p>
+    <w:p>
+      <w:pPr>
+        <w:spacing w:after="0" w:line="360" w:lineRule="auto"/>
+        <w:ind w:firstLine="567"/>
+        <w:jc w:val="both"/>
+        <w:rPr>
+          <w:rFonts w:ascii="Times New Roman" w:hAnsi="Times New Roman" w:cs="Times New Roman"/>
+          <w:sz w:val="28"/>
+          <w:szCs w:val="28"/>
+        </w:rPr>
+      </w:pPr>
+      <w:r>
+        <w:rPr>
+          <w:rFonts w:ascii="Times New Roman" w:hAnsi="Times New Roman" w:cs="Times New Roman"/>
+          <w:sz w:val="28"/>
+          <w:szCs w:val="28"/>
+        </w:rPr>
+        <w:t>Панель пошуку рейсів знаходиться на головному вікні програми і містить такі поля:</w:t>
+      </w:r>
     </w:p>
     <w:p>
       <w:pPr>
         <w:pStyle w:val="a3"/>
+        <w:numPr>
+          <w:ilvl w:val="0"/>
+          <w:numId w:val="15"/>
+        </w:numPr>
+        <w:spacing w:after="0" w:line="360" w:lineRule="auto"/>
+        <w:jc w:val="both"/>
+        <w:rPr>
+          <w:rFonts w:ascii="Times New Roman" w:hAnsi="Times New Roman" w:cs="Times New Roman"/>
+          <w:sz w:val="28"/>
+          <w:szCs w:val="28"/>
+        </w:rPr>
+      </w:pPr>
+      <w:r>
+        <w:rPr>
+          <w:rFonts w:ascii="Times New Roman" w:hAnsi="Times New Roman" w:cs="Times New Roman"/>
+          <w:sz w:val="28"/>
+          <w:szCs w:val="28"/>
+        </w:rPr>
+        <w:t>пункт відправлення («звідки»)</w:t>
+      </w:r>
+      <w:r>
+        <w:rPr>
+          <w:rFonts w:ascii="Times New Roman" w:hAnsi="Times New Roman" w:cs="Times New Roman"/>
+          <w:sz w:val="28"/>
+          <w:szCs w:val="28"/>
+        </w:rPr>
+        <w:t xml:space="preserve"> – </w:t>
+      </w:r>
+      <w:r>
+        <w:rPr>
+          <w:rFonts w:ascii="Times New Roman" w:hAnsi="Times New Roman" w:cs="Times New Roman"/>
+          <w:sz w:val="28"/>
+          <w:szCs w:val="28"/>
+        </w:rPr>
+        <w:t>текстове</w:t>
+      </w:r>
+      <w:r>
+        <w:rPr>
+          <w:rFonts w:ascii="Times New Roman" w:hAnsi="Times New Roman" w:cs="Times New Roman"/>
+          <w:sz w:val="28"/>
+          <w:szCs w:val="28"/>
+        </w:rPr>
+        <w:t xml:space="preserve"> поле</w:t>
+      </w:r>
+      <w:r>
+        <w:rPr>
+          <w:rFonts w:ascii="Times New Roman" w:hAnsi="Times New Roman" w:cs="Times New Roman"/>
+          <w:sz w:val="28"/>
+          <w:szCs w:val="28"/>
+        </w:rPr>
+        <w:t>;</w:t>
+      </w:r>
+    </w:p>
+    <w:p>
+      <w:pPr>
+        <w:pStyle w:val="a3"/>
+        <w:numPr>
+          <w:ilvl w:val="0"/>
+          <w:numId w:val="15"/>
+        </w:numPr>
+        <w:spacing w:after="0" w:line="360" w:lineRule="auto"/>
+        <w:jc w:val="both"/>
+        <w:rPr>
+          <w:rFonts w:ascii="Times New Roman" w:hAnsi="Times New Roman" w:cs="Times New Roman"/>
+          <w:sz w:val="28"/>
+          <w:szCs w:val="28"/>
+        </w:rPr>
+      </w:pPr>
+      <w:r>
+        <w:rPr>
+          <w:rFonts w:ascii="Times New Roman" w:hAnsi="Times New Roman" w:cs="Times New Roman"/>
+          <w:sz w:val="28"/>
+          <w:szCs w:val="28"/>
+        </w:rPr>
+        <w:t>пункт призначення («куди»)</w:t>
+      </w:r>
+      <w:r>
+        <w:rPr>
+          <w:rFonts w:ascii="Times New Roman" w:hAnsi="Times New Roman" w:cs="Times New Roman"/>
+          <w:sz w:val="28"/>
+          <w:szCs w:val="28"/>
+        </w:rPr>
+        <w:t xml:space="preserve"> – текстове поле</w:t>
+      </w:r>
+      <w:r>
+        <w:rPr>
+          <w:rFonts w:ascii="Times New Roman" w:hAnsi="Times New Roman" w:cs="Times New Roman"/>
+          <w:sz w:val="28"/>
+          <w:szCs w:val="28"/>
+        </w:rPr>
+        <w:t>;</w:t>
+      </w:r>
+    </w:p>
+    <w:p>
+      <w:pPr>
+        <w:pStyle w:val="a3"/>
+        <w:numPr>
+          <w:ilvl w:val="0"/>
+          <w:numId w:val="15"/>
+        </w:numPr>
+        <w:spacing w:after="0" w:line="360" w:lineRule="auto"/>
+        <w:jc w:val="both"/>
+        <w:rPr>
+          <w:rFonts w:ascii="Times New Roman" w:hAnsi="Times New Roman" w:cs="Times New Roman"/>
+          <w:sz w:val="28"/>
+          <w:szCs w:val="28"/>
+        </w:rPr>
+      </w:pPr>
+      <w:r>
+        <w:rPr>
+          <w:rFonts w:ascii="Times New Roman" w:hAnsi="Times New Roman" w:cs="Times New Roman"/>
+          <w:sz w:val="28"/>
+          <w:szCs w:val="28"/>
+        </w:rPr>
+        <w:t>дата поїздки.</w:t>
+      </w:r>
+    </w:p>
+    <w:p>
+      <w:pPr>
+        <w:spacing w:after="0" w:line="360" w:lineRule="auto"/>
+        <w:jc w:val="both"/>
+        <w:rPr>
+          <w:rFonts w:ascii="Times New Roman" w:hAnsi="Times New Roman" w:cs="Times New Roman"/>
+          <w:sz w:val="28"/>
+          <w:szCs w:val="28"/>
+        </w:rPr>
+      </w:pPr>
+      <w:r>
+        <w:rPr>
+          <w:rFonts w:ascii="Times New Roman" w:hAnsi="Times New Roman" w:cs="Times New Roman"/>
+          <w:sz w:val="28"/>
+          <w:szCs w:val="28"/>
+        </w:rPr>
+        <w:t>При фокусуванні на полях пункту відправлення та призначення під ними розкривається список наявних зупинок.</w:t>
+      </w:r>
+      <w:r>
+        <w:rPr>
+          <w:rFonts w:ascii="Times New Roman" w:hAnsi="Times New Roman" w:cs="Times New Roman"/>
+          <w:sz w:val="28"/>
+          <w:szCs w:val="28"/>
+        </w:rPr>
+        <w:t xml:space="preserve"> </w:t>
+      </w:r>
+    </w:p>
+    <w:p>
+      <w:pPr>
+        <w:spacing w:after="0" w:line="360" w:lineRule="auto"/>
+        <w:ind w:firstLine="567"/>
+        <w:jc w:val="both"/>
+        <w:rPr>
+          <w:rFonts w:ascii="Times New Roman" w:hAnsi="Times New Roman" w:cs="Times New Roman"/>
+          <w:sz w:val="28"/>
+          <w:szCs w:val="28"/>
+        </w:rPr>
+      </w:pPr>
+    </w:p>
+    <w:p>
+      <w:pPr>
+        <w:pStyle w:val="a3"/>
+        <w:spacing w:after="0" w:line="360" w:lineRule="auto"/>
+        <w:ind w:firstLine="567"/>
         <w:jc w:val="both"/>
         <w:rPr>
           <w:rFonts w:ascii="Times New Roman" w:hAnsi="Times New Roman" w:cs="Times New Roman"/>
@@ -4584,6 +4930,92 @@
     </w:lvl>
   </w:abstractNum>
   <w:abstractNum w:abstractNumId="10" w15:restartNumberingAfterBreak="0">
+    <w:nsid w:val="51F03924"/>
+    <w:multiLevelType w:val="hybridMultilevel"/>
+    <w:tmpl w:val="C35AE452"/>
+    <w:lvl w:ilvl="0" w:tplc="20000011">
+      <w:start w:val="1"/>
+      <w:numFmt w:val="decimal"/>
+      <w:lvlText w:val="%1)"/>
+      <w:lvlJc w:val="left"/>
+      <w:pPr>
+        <w:ind w:left="1287" w:hanging="360"/>
+      </w:pPr>
+    </w:lvl>
+    <w:lvl w:ilvl="1" w:tplc="04220019" w:tentative="1">
+      <w:start w:val="1"/>
+      <w:numFmt w:val="lowerLetter"/>
+      <w:lvlText w:val="%2."/>
+      <w:lvlJc w:val="left"/>
+      <w:pPr>
+        <w:ind w:left="2007" w:hanging="360"/>
+      </w:pPr>
+    </w:lvl>
+    <w:lvl w:ilvl="2" w:tplc="0422001B" w:tentative="1">
+      <w:start w:val="1"/>
+      <w:numFmt w:val="lowerRoman"/>
+      <w:lvlText w:val="%3."/>
+      <w:lvlJc w:val="right"/>
+      <w:pPr>
+        <w:ind w:left="2727" w:hanging="180"/>
+      </w:pPr>
+    </w:lvl>
+    <w:lvl w:ilvl="3" w:tplc="0422000F" w:tentative="1">
+      <w:start w:val="1"/>
+      <w:numFmt w:val="decimal"/>
+      <w:lvlText w:val="%4."/>
+      <w:lvlJc w:val="left"/>
+      <w:pPr>
+        <w:ind w:left="3447" w:hanging="360"/>
+      </w:pPr>
+    </w:lvl>
+    <w:lvl w:ilvl="4" w:tplc="04220019" w:tentative="1">
+      <w:start w:val="1"/>
+      <w:numFmt w:val="lowerLetter"/>
+      <w:lvlText w:val="%5."/>
+      <w:lvlJc w:val="left"/>
+      <w:pPr>
+        <w:ind w:left="4167" w:hanging="360"/>
+      </w:pPr>
+    </w:lvl>
+    <w:lvl w:ilvl="5" w:tplc="0422001B" w:tentative="1">
+      <w:start w:val="1"/>
+      <w:numFmt w:val="lowerRoman"/>
+      <w:lvlText w:val="%6."/>
+      <w:lvlJc w:val="right"/>
+      <w:pPr>
+        <w:ind w:left="4887" w:hanging="180"/>
+      </w:pPr>
+    </w:lvl>
+    <w:lvl w:ilvl="6" w:tplc="0422000F" w:tentative="1">
+      <w:start w:val="1"/>
+      <w:numFmt w:val="decimal"/>
+      <w:lvlText w:val="%7."/>
+      <w:lvlJc w:val="left"/>
+      <w:pPr>
+        <w:ind w:left="5607" w:hanging="360"/>
+      </w:pPr>
+    </w:lvl>
+    <w:lvl w:ilvl="7" w:tplc="04220019" w:tentative="1">
+      <w:start w:val="1"/>
+      <w:numFmt w:val="lowerLetter"/>
+      <w:lvlText w:val="%8."/>
+      <w:lvlJc w:val="left"/>
+      <w:pPr>
+        <w:ind w:left="6327" w:hanging="360"/>
+      </w:pPr>
+    </w:lvl>
+    <w:lvl w:ilvl="8" w:tplc="0422001B" w:tentative="1">
+      <w:start w:val="1"/>
+      <w:numFmt w:val="lowerRoman"/>
+      <w:lvlText w:val="%9."/>
+      <w:lvlJc w:val="right"/>
+      <w:pPr>
+        <w:ind w:left="7047" w:hanging="180"/>
+      </w:pPr>
+    </w:lvl>
+  </w:abstractNum>
+  <w:abstractNum w:abstractNumId="11" w15:restartNumberingAfterBreak="0">
     <w:nsid w:val="5495279F"/>
     <w:multiLevelType w:val="hybridMultilevel"/>
     <w:tmpl w:val="8EE8EB1C"/>
@@ -4669,7 +5101,7 @@
       </w:pPr>
     </w:lvl>
   </w:abstractNum>
-  <w:abstractNum w:abstractNumId="11" w15:restartNumberingAfterBreak="0">
+  <w:abstractNum w:abstractNumId="12" w15:restartNumberingAfterBreak="0">
     <w:nsid w:val="6096278C"/>
     <w:multiLevelType w:val="hybridMultilevel"/>
     <w:tmpl w:val="8EE8EB1C"/>
@@ -4755,7 +5187,7 @@
       </w:pPr>
     </w:lvl>
   </w:abstractNum>
-  <w:abstractNum w:abstractNumId="12" w15:restartNumberingAfterBreak="0">
+  <w:abstractNum w:abstractNumId="13" w15:restartNumberingAfterBreak="0">
     <w:nsid w:val="77745E69"/>
     <w:multiLevelType w:val="hybridMultilevel"/>
     <w:tmpl w:val="8214B494"/>
@@ -4841,7 +5273,7 @@
       </w:pPr>
     </w:lvl>
   </w:abstractNum>
-  <w:abstractNum w:abstractNumId="13" w15:restartNumberingAfterBreak="0">
+  <w:abstractNum w:abstractNumId="14" w15:restartNumberingAfterBreak="0">
     <w:nsid w:val="7A3B6F76"/>
     <w:multiLevelType w:val="hybridMultilevel"/>
     <w:tmpl w:val="8214B494"/>
@@ -4934,10 +5366,10 @@
     <w:abstractNumId w:val="6"/>
   </w:num>
   <w:num w:numId="3" w16cid:durableId="807356459">
-    <w:abstractNumId w:val="10"/>
+    <w:abstractNumId w:val="11"/>
   </w:num>
   <w:num w:numId="4" w16cid:durableId="1839031972">
-    <w:abstractNumId w:val="11"/>
+    <w:abstractNumId w:val="12"/>
   </w:num>
   <w:num w:numId="5" w16cid:durableId="539979921">
     <w:abstractNumId w:val="7"/>
@@ -4949,10 +5381,10 @@
     <w:abstractNumId w:val="1"/>
   </w:num>
   <w:num w:numId="8" w16cid:durableId="625235593">
-    <w:abstractNumId w:val="12"/>
+    <w:abstractNumId w:val="13"/>
   </w:num>
   <w:num w:numId="9" w16cid:durableId="1138566862">
-    <w:abstractNumId w:val="13"/>
+    <w:abstractNumId w:val="14"/>
   </w:num>
   <w:num w:numId="10" w16cid:durableId="177811130">
     <w:abstractNumId w:val="9"/>
@@ -4968,6 +5400,9 @@
   </w:num>
   <w:num w:numId="14" w16cid:durableId="1981034276">
     <w:abstractNumId w:val="5"/>
+  </w:num>
+  <w:num w:numId="15" w16cid:durableId="516235474">
+    <w:abstractNumId w:val="10"/>
   </w:num>
 </w:numbering>
 </file>
@@ -5371,7 +5806,7 @@
   <w:style w:type="paragraph" w:default="1" w:styleId="a">
     <w:name w:val="Normal"/>
     <w:qFormat/>
-    <w:rsid w:val="00754EDE"/>
+    <w:rsid w:val="00F9118E"/>
   </w:style>
   <w:style w:type="paragraph" w:styleId="1">
     <w:name w:val="heading 1"/>
@@ -5614,7 +6049,6 @@
   <w:style w:type="character" w:default="1" w:styleId="a0">
     <w:name w:val="Default Paragraph Font"/>
     <w:uiPriority w:val="1"/>
-    <w:semiHidden/>
     <w:unhideWhenUsed/>
   </w:style>
   <w:style w:type="table" w:default="1" w:styleId="a1">

</xml_diff>